<commit_message>
Putting on the Final Touches
The Tables got absolutely scrambled in this one.
</commit_message>
<xml_diff>
--- a/efficiency.docx
+++ b/efficiency.docx
@@ -18,11 +18,11 @@
         <w:tblLook w:val="04A0" w:firstRow="1" w:lastRow="0" w:firstColumn="1" w:lastColumn="0" w:noHBand="0" w:noVBand="1"/>
       </w:tblPr>
       <w:tblGrid>
-        <w:gridCol w:w="2293"/>
-        <w:gridCol w:w="1549"/>
+        <w:gridCol w:w="2273"/>
+        <w:gridCol w:w="1544"/>
         <w:gridCol w:w="2614"/>
-        <w:gridCol w:w="1458"/>
-        <w:gridCol w:w="3246"/>
+        <w:gridCol w:w="1495"/>
+        <w:gridCol w:w="3234"/>
       </w:tblGrid>
       <w:tr>
         <w:tc>
@@ -121,13 +121,21 @@
           <w:tcPr>
             <w:tcW w:w="2614" w:type="dxa"/>
           </w:tcPr>
-          <w:p/>
+          <w:p>
+            <w:r>
+              <w:t>dahasen@cpp.edu </w:t>
+            </w:r>
+          </w:p>
         </w:tc>
         <w:tc>
           <w:tcPr>
             <w:tcW w:w="1458" w:type="dxa"/>
           </w:tcPr>
-          <w:p/>
+          <w:p>
+            <w:r>
+              <w:t>Programmer</w:t>
+            </w:r>
+          </w:p>
         </w:tc>
         <w:tc>
           <w:tcPr>
@@ -142,7 +150,7 @@
               </w:numPr>
             </w:pPr>
             <w:r>
-              <w:t>Contribution 1</w:t>
+              <w:t>Implemented Difference Method</w:t>
             </w:r>
           </w:p>
           <w:p>
@@ -154,7 +162,19 @@
               </w:numPr>
             </w:pPr>
             <w:r>
-              <w:t>Contribution 2</w:t>
+              <w:t>Tested A-B vs B-A</w:t>
+            </w:r>
+          </w:p>
+          <w:p>
+            <w:pPr>
+              <w:pStyle w:val="ListParagraph"/>
+              <w:numPr>
+                <w:ilvl w:val="0"/>
+                <w:numId w:val="5"/>
+              </w:numPr>
+            </w:pPr>
+            <w:r>
+              <w:t>Added Javadoc Comments</w:t>
             </w:r>
           </w:p>
         </w:tc>
@@ -295,7 +315,7 @@
               </w:numPr>
             </w:pPr>
             <w:r>
-              <w:t>Organized meetings</w:t>
+              <w:t>Contributed to Javadoc comments</w:t>
             </w:r>
           </w:p>
           <w:p>
@@ -307,6 +327,18 @@
               </w:numPr>
             </w:pPr>
             <w:r>
+              <w:t>Organized meetings</w:t>
+            </w:r>
+          </w:p>
+          <w:p>
+            <w:pPr>
+              <w:pStyle w:val="ListParagraph"/>
+              <w:numPr>
+                <w:ilvl w:val="0"/>
+                <w:numId w:val="4"/>
+              </w:numPr>
+            </w:pPr>
+            <w:r>
               <w:t xml:space="preserve">Created </w:t>
             </w:r>
             <w:proofErr w:type="spellStart"/>
@@ -342,13 +374,21 @@
           <w:tcPr>
             <w:tcW w:w="2614" w:type="dxa"/>
           </w:tcPr>
-          <w:p/>
+          <w:p>
+            <w:r>
+              <w:t>Joseluisr1@cpp.edu</w:t>
+            </w:r>
+          </w:p>
         </w:tc>
         <w:tc>
           <w:tcPr>
             <w:tcW w:w="1458" w:type="dxa"/>
           </w:tcPr>
-          <w:p/>
+          <w:p>
+            <w:r>
+              <w:t>Programmer</w:t>
+            </w:r>
+          </w:p>
         </w:tc>
         <w:tc>
           <w:tcPr>
@@ -363,7 +403,7 @@
               </w:numPr>
             </w:pPr>
             <w:r>
-              <w:t>Contribution 1</w:t>
+              <w:t>Created the union method</w:t>
             </w:r>
           </w:p>
           <w:p>
@@ -375,7 +415,7 @@
               </w:numPr>
             </w:pPr>
             <w:r>
-              <w:t>Contribution 2</w:t>
+              <w:t>Attempted to implement Union method</w:t>
             </w:r>
           </w:p>
         </w:tc>
@@ -407,367 +447,641 @@
         <w:t>Table 1. The time complexities of this assignment</w:t>
       </w:r>
     </w:p>
+    <w:p/>
     <w:tbl>
       <w:tblPr>
-        <w:tblW w:w="0" w:type="auto"/>
-        <w:tblInd w:w="-29" w:type="dxa"/>
-        <w:tblBorders>
-          <w:top w:val="single" w:sz="4" w:space="0" w:color="auto"/>
-          <w:left w:val="single" w:sz="4" w:space="0" w:color="auto"/>
-          <w:bottom w:val="single" w:sz="4" w:space="0" w:color="auto"/>
-          <w:right w:val="single" w:sz="4" w:space="0" w:color="auto"/>
-          <w:insideH w:val="single" w:sz="4" w:space="0" w:color="auto"/>
-          <w:insideV w:val="single" w:sz="4" w:space="0" w:color="auto"/>
-        </w:tblBorders>
-        <w:tblLook w:val="0000" w:firstRow="0" w:lastRow="0" w:firstColumn="0" w:lastColumn="0" w:noHBand="0" w:noVBand="0"/>
+        <w:tblStyle w:val="TableGrid"/>
+        <w:tblW w:w="9895" w:type="dxa"/>
+        <w:tblLayout w:type="fixed"/>
+        <w:tblLook w:val="04A0" w:firstRow="1" w:lastRow="0" w:firstColumn="1" w:lastColumn="0" w:noHBand="0" w:noVBand="1"/>
       </w:tblPr>
       <w:tblGrid>
-        <w:gridCol w:w="696"/>
-        <w:gridCol w:w="699"/>
-        <w:gridCol w:w="3973"/>
-        <w:gridCol w:w="1062"/>
-        <w:gridCol w:w="699"/>
-        <w:gridCol w:w="1188"/>
-        <w:gridCol w:w="1062"/>
+        <w:gridCol w:w="1102"/>
+        <w:gridCol w:w="1308"/>
+        <w:gridCol w:w="1543"/>
+        <w:gridCol w:w="1368"/>
+        <w:gridCol w:w="1343"/>
+        <w:gridCol w:w="1701"/>
+        <w:gridCol w:w="1530"/>
       </w:tblGrid>
       <w:tr>
-        <w:trPr>
-          <w:trHeight w:val="660"/>
-        </w:trPr>
-        <w:tc>
-          <w:tcPr>
-            <w:tcW w:w="2172" w:type="dxa"/>
-            <w:vMerge w:val="restart"/>
-            <w:vAlign w:val="center"/>
+        <w:tc>
+          <w:tcPr>
+            <w:tcW w:w="1102" w:type="dxa"/>
+          </w:tcPr>
+          <w:p/>
+        </w:tc>
+        <w:tc>
+          <w:tcPr>
+            <w:tcW w:w="1308" w:type="dxa"/>
           </w:tcPr>
           <w:p>
             <w:pPr>
-              <w:jc w:val="center"/>
+              <w:rPr>
+                <w:b/>
+                <w:bCs/>
+              </w:rPr>
             </w:pPr>
-          </w:p>
-        </w:tc>
-        <w:tc>
-          <w:tcPr>
-            <w:tcW w:w="3120" w:type="dxa"/>
-            <w:gridSpan w:val="3"/>
-            <w:vAlign w:val="center"/>
+            <w:r>
+              <w:rPr>
+                <w:b/>
+                <w:bCs/>
+              </w:rPr>
+              <w:br/>
+              <w:t>Resizable</w:t>
+            </w:r>
+            <w:r>
+              <w:rPr>
+                <w:b/>
+                <w:bCs/>
+              </w:rPr>
+              <w:t xml:space="preserve"> </w:t>
+            </w:r>
+          </w:p>
+          <w:p>
+            <w:proofErr w:type="spellStart"/>
+            <w:r>
+              <w:rPr>
+                <w:b/>
+                <w:bCs/>
+              </w:rPr>
+              <w:t>ArrayBag</w:t>
+            </w:r>
+            <w:proofErr w:type="spellEnd"/>
+            <w:r>
+              <w:rPr>
+                <w:b/>
+                <w:bCs/>
+              </w:rPr>
+              <w:br/>
+              <w:t>Union</w:t>
+            </w:r>
+          </w:p>
+        </w:tc>
+        <w:tc>
+          <w:tcPr>
+            <w:tcW w:w="1543" w:type="dxa"/>
           </w:tcPr>
           <w:p>
             <w:pPr>
-              <w:jc w:val="center"/>
+              <w:rPr>
+                <w:b/>
+                <w:bCs/>
+              </w:rPr>
+            </w:pPr>
+            <w:r>
+              <w:rPr>
+                <w:b/>
+                <w:bCs/>
+              </w:rPr>
+              <w:br/>
+              <w:t>Resizable</w:t>
+            </w:r>
+            <w:r>
+              <w:rPr>
+                <w:b/>
+                <w:bCs/>
+              </w:rPr>
+              <w:t xml:space="preserve"> </w:t>
+            </w:r>
+            <w:proofErr w:type="spellStart"/>
+            <w:r>
+              <w:rPr>
+                <w:b/>
+                <w:bCs/>
+              </w:rPr>
+              <w:t>ArrayBag</w:t>
+            </w:r>
+            <w:proofErr w:type="spellEnd"/>
+          </w:p>
+          <w:p>
+            <w:r>
+              <w:rPr>
+                <w:b/>
+                <w:bCs/>
+              </w:rPr>
+              <w:t>Intersection</w:t>
+            </w:r>
+          </w:p>
+        </w:tc>
+        <w:tc>
+          <w:tcPr>
+            <w:tcW w:w="1368" w:type="dxa"/>
+          </w:tcPr>
+          <w:p>
+            <w:pPr>
+              <w:rPr>
+                <w:b/>
+                <w:bCs/>
+              </w:rPr>
+            </w:pPr>
+            <w:r>
+              <w:rPr>
+                <w:b/>
+                <w:bCs/>
+              </w:rPr>
+              <w:br/>
+              <w:t>Resizable</w:t>
+            </w:r>
+            <w:r>
+              <w:rPr>
+                <w:b/>
+                <w:bCs/>
+              </w:rPr>
+              <w:t xml:space="preserve"> </w:t>
+            </w:r>
+            <w:proofErr w:type="spellStart"/>
+            <w:r>
+              <w:rPr>
+                <w:b/>
+                <w:bCs/>
+              </w:rPr>
+              <w:t>ArrayBag</w:t>
+            </w:r>
+            <w:proofErr w:type="spellEnd"/>
+          </w:p>
+          <w:p>
+            <w:r>
+              <w:rPr>
+                <w:b/>
+                <w:bCs/>
+              </w:rPr>
+              <w:t>Difference</w:t>
+            </w:r>
+          </w:p>
+        </w:tc>
+        <w:tc>
+          <w:tcPr>
+            <w:tcW w:w="1343" w:type="dxa"/>
+          </w:tcPr>
+          <w:p>
+            <w:pPr>
+              <w:rPr>
+                <w:b/>
+                <w:bCs/>
+              </w:rPr>
             </w:pPr>
             <w:proofErr w:type="spellStart"/>
             <w:r>
-              <w:t>ResizableArrayBag</w:t>
+              <w:rPr>
+                <w:b/>
+                <w:bCs/>
+              </w:rPr>
+              <w:t>LinkedBag</w:t>
             </w:r>
             <w:proofErr w:type="spellEnd"/>
           </w:p>
-        </w:tc>
-        <w:tc>
-          <w:tcPr>
-            <w:tcW w:w="3288" w:type="dxa"/>
-            <w:gridSpan w:val="3"/>
-            <w:vAlign w:val="center"/>
-          </w:tcPr>
           <w:p>
             <w:pPr>
-              <w:jc w:val="center"/>
+              <w:rPr>
+                <w:b/>
+                <w:bCs/>
+              </w:rPr>
+            </w:pPr>
+          </w:p>
+          <w:p>
+            <w:pPr>
+              <w:rPr>
+                <w:b/>
+                <w:bCs/>
+              </w:rPr>
+            </w:pPr>
+          </w:p>
+          <w:p>
+            <w:r>
+              <w:rPr>
+                <w:b/>
+                <w:bCs/>
+              </w:rPr>
+              <w:t>Union</w:t>
+            </w:r>
+          </w:p>
+        </w:tc>
+        <w:tc>
+          <w:tcPr>
+            <w:tcW w:w="1701" w:type="dxa"/>
+          </w:tcPr>
+          <w:p>
+            <w:pPr>
+              <w:rPr>
+                <w:b/>
+                <w:bCs/>
+              </w:rPr>
             </w:pPr>
             <w:proofErr w:type="spellStart"/>
             <w:r>
+              <w:rPr>
+                <w:b/>
+                <w:bCs/>
+              </w:rPr>
               <w:t>LinkedBag</w:t>
             </w:r>
             <w:proofErr w:type="spellEnd"/>
+          </w:p>
+          <w:p>
+            <w:pPr>
+              <w:rPr>
+                <w:b/>
+                <w:bCs/>
+              </w:rPr>
+            </w:pPr>
+          </w:p>
+          <w:p>
+            <w:pPr>
+              <w:rPr>
+                <w:b/>
+                <w:bCs/>
+              </w:rPr>
+            </w:pPr>
+          </w:p>
+          <w:p>
+            <w:r>
+              <w:rPr>
+                <w:b/>
+                <w:bCs/>
+              </w:rPr>
+              <w:t>Intersection</w:t>
+            </w:r>
+          </w:p>
+        </w:tc>
+        <w:tc>
+          <w:tcPr>
+            <w:tcW w:w="1530" w:type="dxa"/>
+          </w:tcPr>
+          <w:p>
+            <w:pPr>
+              <w:rPr>
+                <w:b/>
+                <w:bCs/>
+              </w:rPr>
+            </w:pPr>
+            <w:proofErr w:type="spellStart"/>
+            <w:r>
+              <w:rPr>
+                <w:b/>
+                <w:bCs/>
+              </w:rPr>
+              <w:t>LinkedBag</w:t>
+            </w:r>
+            <w:proofErr w:type="spellEnd"/>
+          </w:p>
+          <w:p>
+            <w:pPr>
+              <w:rPr>
+                <w:b/>
+                <w:bCs/>
+              </w:rPr>
+            </w:pPr>
+          </w:p>
+          <w:p>
+            <w:pPr>
+              <w:rPr>
+                <w:b/>
+                <w:bCs/>
+              </w:rPr>
+            </w:pPr>
+          </w:p>
+          <w:p>
+            <w:r>
+              <w:rPr>
+                <w:b/>
+                <w:bCs/>
+              </w:rPr>
+              <w:t>Difference</w:t>
+            </w:r>
           </w:p>
         </w:tc>
       </w:tr>
       <w:tr>
-        <w:trPr>
-          <w:trHeight w:val="876"/>
-        </w:trPr>
-        <w:tc>
-          <w:tcPr>
-            <w:tcW w:w="2172" w:type="dxa"/>
-            <w:vMerge/>
+        <w:tc>
+          <w:tcPr>
+            <w:tcW w:w="1102" w:type="dxa"/>
+          </w:tcPr>
+          <w:p>
+            <w:r>
+              <w:lastRenderedPageBreak/>
+              <w:t>Best Case</w:t>
+            </w:r>
+          </w:p>
+          <w:p/>
+        </w:tc>
+        <w:tc>
+          <w:tcPr>
+            <w:tcW w:w="1308" w:type="dxa"/>
+          </w:tcPr>
+          <w:p>
+            <w:r>
+              <w:t xml:space="preserve">n </w:t>
+            </w:r>
+            <w:proofErr w:type="gramStart"/>
+            <w:r>
+              <w:t>both of the bags</w:t>
+            </w:r>
+            <w:proofErr w:type="gramEnd"/>
+            <w:r>
+              <w:t xml:space="preserve"> are empty, Union will be </w:t>
+            </w:r>
+            <w:proofErr w:type="gramStart"/>
+            <w:r>
+              <w:rPr>
+                <w:b/>
+                <w:bCs/>
+                <w:u w:val="single"/>
+              </w:rPr>
+              <w:t>O(</w:t>
+            </w:r>
+            <w:proofErr w:type="gramEnd"/>
+            <w:r>
+              <w:rPr>
+                <w:b/>
+                <w:bCs/>
+                <w:u w:val="single"/>
+              </w:rPr>
+              <w:t>1</w:t>
+            </w:r>
+            <w:r>
+              <w:rPr>
+                <w:b/>
+                <w:bCs/>
+              </w:rPr>
+              <w:t>)</w:t>
+            </w:r>
+            <w:r>
+              <w:t xml:space="preserve"> for both cases because there is nothing to unify.</w:t>
+            </w:r>
+          </w:p>
+        </w:tc>
+        <w:tc>
+          <w:tcPr>
+            <w:tcW w:w="1543" w:type="dxa"/>
             <w:vAlign w:val="center"/>
           </w:tcPr>
           <w:p>
-            <w:pPr>
-              <w:jc w:val="center"/>
-            </w:pPr>
-          </w:p>
-        </w:tc>
-        <w:tc>
-          <w:tcPr>
-            <w:tcW w:w="732" w:type="dxa"/>
-            <w:vAlign w:val="center"/>
-          </w:tcPr>
-          <w:p>
-            <w:pPr>
-              <w:jc w:val="center"/>
-            </w:pPr>
-            <w:r>
-              <w:t>Union</w:t>
-            </w:r>
-          </w:p>
-        </w:tc>
-        <w:tc>
-          <w:tcPr>
-            <w:tcW w:w="1296" w:type="dxa"/>
-            <w:vAlign w:val="center"/>
-          </w:tcPr>
-          <w:p>
-            <w:pPr>
-              <w:jc w:val="center"/>
-            </w:pPr>
-            <w:r>
-              <w:t>Intersection</w:t>
-            </w:r>
-          </w:p>
-        </w:tc>
-        <w:tc>
-          <w:tcPr>
-            <w:tcW w:w="1092" w:type="dxa"/>
-            <w:vAlign w:val="center"/>
-          </w:tcPr>
-          <w:p>
-            <w:pPr>
-              <w:jc w:val="center"/>
-            </w:pPr>
-            <w:r>
-              <w:t>Difference</w:t>
-            </w:r>
-          </w:p>
-        </w:tc>
-        <w:tc>
-          <w:tcPr>
-            <w:tcW w:w="1008" w:type="dxa"/>
-            <w:vAlign w:val="center"/>
-          </w:tcPr>
-          <w:p>
-            <w:pPr>
-              <w:jc w:val="center"/>
-            </w:pPr>
-            <w:r>
-              <w:t>Union</w:t>
-            </w:r>
-          </w:p>
-        </w:tc>
-        <w:tc>
-          <w:tcPr>
-            <w:tcW w:w="1320" w:type="dxa"/>
-            <w:vAlign w:val="center"/>
-          </w:tcPr>
-          <w:p>
-            <w:pPr>
-              <w:jc w:val="center"/>
-            </w:pPr>
-            <w:r>
-              <w:t>Intersection</w:t>
-            </w:r>
-          </w:p>
-        </w:tc>
-        <w:tc>
-          <w:tcPr>
-            <w:tcW w:w="960" w:type="dxa"/>
-            <w:vAlign w:val="center"/>
-          </w:tcPr>
-          <w:p>
-            <w:pPr>
-              <w:jc w:val="center"/>
-            </w:pPr>
-            <w:r>
-              <w:t>Difference</w:t>
+            <w:r>
+              <w:t>One or both bags are empty, in which case an empty bag interface is returned.</w:t>
+            </w:r>
+            <w:r>
+              <w:br/>
+            </w:r>
+            <w:proofErr w:type="gramStart"/>
+            <w:r>
+              <w:rPr>
+                <w:b/>
+                <w:bCs/>
+                <w:u w:val="single"/>
+              </w:rPr>
+              <w:t>O(</w:t>
+            </w:r>
+            <w:proofErr w:type="gramEnd"/>
+            <w:r>
+              <w:rPr>
+                <w:b/>
+                <w:bCs/>
+                <w:u w:val="single"/>
+              </w:rPr>
+              <w:t>1)</w:t>
+            </w:r>
+          </w:p>
+        </w:tc>
+        <w:tc>
+          <w:tcPr>
+            <w:tcW w:w="1368" w:type="dxa"/>
+          </w:tcPr>
+          <w:p>
+            <w:r>
+              <w:t xml:space="preserve">when </w:t>
+            </w:r>
+            <w:proofErr w:type="gramStart"/>
+            <w:r>
+              <w:t>both of the bags</w:t>
+            </w:r>
+            <w:proofErr w:type="gramEnd"/>
+            <w:r>
+              <w:t xml:space="preserve"> are empty, the Difference method will be </w:t>
+            </w:r>
+            <w:proofErr w:type="gramStart"/>
+            <w:r>
+              <w:rPr>
+                <w:b/>
+                <w:bCs/>
+                <w:u w:val="single"/>
+              </w:rPr>
+              <w:t>O(</w:t>
+            </w:r>
+            <w:proofErr w:type="gramEnd"/>
+            <w:r>
+              <w:rPr>
+                <w:b/>
+                <w:bCs/>
+                <w:u w:val="single"/>
+              </w:rPr>
+              <w:t>1)</w:t>
+            </w:r>
+            <w:r>
+              <w:rPr>
+                <w:b/>
+                <w:bCs/>
+                <w:u w:val="single"/>
+              </w:rPr>
+              <w:t>.</w:t>
+            </w:r>
+            <w:r>
+              <w:t xml:space="preserve"> </w:t>
+            </w:r>
+            <w:r>
+              <w:t xml:space="preserve">This is because there </w:t>
+            </w:r>
+            <w:proofErr w:type="gramStart"/>
+            <w:r>
+              <w:t>is</w:t>
+            </w:r>
+            <w:proofErr w:type="gramEnd"/>
+            <w:r>
+              <w:t xml:space="preserve"> no elements to compare or remove it </w:t>
+            </w:r>
+            <w:proofErr w:type="gramStart"/>
+            <w:r>
+              <w:t>to</w:t>
+            </w:r>
+            <w:proofErr w:type="gramEnd"/>
+            <w:r>
+              <w:t>. Instead of comparing or removing elements it just returns it instantly.</w:t>
+            </w:r>
+          </w:p>
+        </w:tc>
+        <w:tc>
+          <w:tcPr>
+            <w:tcW w:w="1343" w:type="dxa"/>
+          </w:tcPr>
+          <w:p>
+            <w:r>
+              <w:t xml:space="preserve">n </w:t>
+            </w:r>
+            <w:proofErr w:type="gramStart"/>
+            <w:r>
+              <w:t>both of the bags</w:t>
+            </w:r>
+            <w:proofErr w:type="gramEnd"/>
+            <w:r>
+              <w:t xml:space="preserve"> are empty, Union will be </w:t>
+            </w:r>
+            <w:proofErr w:type="gramStart"/>
+            <w:r>
+              <w:rPr>
+                <w:b/>
+                <w:bCs/>
+                <w:u w:val="single"/>
+              </w:rPr>
+              <w:t>O(</w:t>
+            </w:r>
+            <w:proofErr w:type="gramEnd"/>
+            <w:r>
+              <w:rPr>
+                <w:b/>
+                <w:bCs/>
+                <w:u w:val="single"/>
+              </w:rPr>
+              <w:t>1)</w:t>
+            </w:r>
+            <w:r>
+              <w:t xml:space="preserve"> for both cases because there is nothing to unify.</w:t>
+            </w:r>
+          </w:p>
+        </w:tc>
+        <w:tc>
+          <w:tcPr>
+            <w:tcW w:w="1701" w:type="dxa"/>
+          </w:tcPr>
+          <w:p>
+            <w:r>
+              <w:t>One or both bags are empty, in which case an empty bag interface is returned.</w:t>
+            </w:r>
+            <w:r>
+              <w:br/>
+            </w:r>
+            <w:proofErr w:type="gramStart"/>
+            <w:r>
+              <w:rPr>
+                <w:b/>
+                <w:bCs/>
+                <w:u w:val="single"/>
+              </w:rPr>
+              <w:t>O(</w:t>
+            </w:r>
+            <w:proofErr w:type="gramEnd"/>
+            <w:r>
+              <w:rPr>
+                <w:b/>
+                <w:bCs/>
+                <w:u w:val="single"/>
+              </w:rPr>
+              <w:t>1)</w:t>
+            </w:r>
+          </w:p>
+        </w:tc>
+        <w:tc>
+          <w:tcPr>
+            <w:tcW w:w="1530" w:type="dxa"/>
+          </w:tcPr>
+          <w:p>
+            <w:r>
+              <w:t xml:space="preserve">when </w:t>
+            </w:r>
+            <w:proofErr w:type="gramStart"/>
+            <w:r>
+              <w:t>both of the bags</w:t>
+            </w:r>
+            <w:proofErr w:type="gramEnd"/>
+            <w:r>
+              <w:t xml:space="preserve"> are empty, the Difference method will be </w:t>
+            </w:r>
+            <w:proofErr w:type="gramStart"/>
+            <w:r>
+              <w:rPr>
+                <w:b/>
+                <w:bCs/>
+                <w:u w:val="single"/>
+              </w:rPr>
+              <w:t>O(</w:t>
+            </w:r>
+            <w:proofErr w:type="gramEnd"/>
+            <w:r>
+              <w:rPr>
+                <w:b/>
+                <w:bCs/>
+                <w:u w:val="single"/>
+              </w:rPr>
+              <w:t>1)</w:t>
+            </w:r>
+            <w:r>
+              <w:rPr>
+                <w:b/>
+                <w:bCs/>
+                <w:u w:val="single"/>
+              </w:rPr>
+              <w:t>.</w:t>
+            </w:r>
+            <w:r>
+              <w:t xml:space="preserve"> </w:t>
+            </w:r>
+            <w:r>
+              <w:t xml:space="preserve">This is because there </w:t>
+            </w:r>
+            <w:proofErr w:type="gramStart"/>
+            <w:r>
+              <w:t>is</w:t>
+            </w:r>
+            <w:proofErr w:type="gramEnd"/>
+            <w:r>
+              <w:t xml:space="preserve"> no elements to compare or remove it </w:t>
+            </w:r>
+            <w:proofErr w:type="gramStart"/>
+            <w:r>
+              <w:t>to</w:t>
+            </w:r>
+            <w:proofErr w:type="gramEnd"/>
+            <w:r>
+              <w:t xml:space="preserve">. Instead of comparing or removing elements it just returns it instantly. </w:t>
             </w:r>
           </w:p>
         </w:tc>
       </w:tr>
       <w:tr>
-        <w:trPr>
-          <w:trHeight w:val="1511"/>
-        </w:trPr>
-        <w:tc>
-          <w:tcPr>
-            <w:tcW w:w="2172" w:type="dxa"/>
-            <w:vAlign w:val="center"/>
-          </w:tcPr>
-          <w:p>
-            <w:pPr>
-              <w:jc w:val="center"/>
-            </w:pPr>
-            <w:r>
-              <w:t>Best case</w:t>
-            </w:r>
-          </w:p>
-        </w:tc>
-        <w:tc>
-          <w:tcPr>
-            <w:tcW w:w="732" w:type="dxa"/>
-            <w:vAlign w:val="center"/>
-          </w:tcPr>
-          <w:p>
-            <w:pPr>
-              <w:jc w:val="center"/>
-            </w:pPr>
-          </w:p>
-        </w:tc>
-        <w:tc>
-          <w:tcPr>
-            <w:tcW w:w="1296" w:type="dxa"/>
-            <w:vAlign w:val="center"/>
-          </w:tcPr>
-          <w:p>
-            <w:pPr>
-              <w:jc w:val="center"/>
-            </w:pPr>
-            <w:r>
-              <w:t>One or both bags are empty, in which case an empty bag interface is returned.</w:t>
-            </w:r>
-            <w:r>
-              <w:br/>
-            </w:r>
-            <w:proofErr w:type="gramStart"/>
-            <w:r>
-              <w:t>O(</w:t>
-            </w:r>
-            <w:proofErr w:type="gramEnd"/>
-            <w:r>
-              <w:t>1)</w:t>
-            </w:r>
-          </w:p>
-        </w:tc>
-        <w:tc>
-          <w:tcPr>
-            <w:tcW w:w="1092" w:type="dxa"/>
-            <w:vAlign w:val="center"/>
-          </w:tcPr>
-          <w:p>
-            <w:pPr>
-              <w:jc w:val="center"/>
-            </w:pPr>
-          </w:p>
-        </w:tc>
-        <w:tc>
-          <w:tcPr>
-            <w:tcW w:w="1008" w:type="dxa"/>
-            <w:vAlign w:val="center"/>
-          </w:tcPr>
-          <w:p>
-            <w:pPr>
-              <w:jc w:val="center"/>
-            </w:pPr>
-          </w:p>
-        </w:tc>
-        <w:tc>
-          <w:tcPr>
-            <w:tcW w:w="1320" w:type="dxa"/>
-            <w:vAlign w:val="center"/>
-          </w:tcPr>
-          <w:p>
-            <w:pPr>
-              <w:jc w:val="center"/>
-            </w:pPr>
-            <w:r>
-              <w:t xml:space="preserve">One or both bags are empty, in which case an empty bag </w:t>
-            </w:r>
-            <w:r>
-              <w:lastRenderedPageBreak/>
-              <w:t>interface is returned.</w:t>
-            </w:r>
-            <w:r>
-              <w:br/>
-            </w:r>
-            <w:proofErr w:type="gramStart"/>
-            <w:r>
-              <w:t>O(</w:t>
-            </w:r>
-            <w:proofErr w:type="gramEnd"/>
-            <w:r>
-              <w:t>1)</w:t>
-            </w:r>
-          </w:p>
-        </w:tc>
-        <w:tc>
-          <w:tcPr>
-            <w:tcW w:w="960" w:type="dxa"/>
-            <w:vAlign w:val="center"/>
-          </w:tcPr>
-          <w:p>
-            <w:pPr>
-              <w:jc w:val="center"/>
-            </w:pPr>
-          </w:p>
-        </w:tc>
-      </w:tr>
-      <w:tr>
-        <w:trPr>
-          <w:trHeight w:val="1457"/>
-        </w:trPr>
-        <w:tc>
-          <w:tcPr>
-            <w:tcW w:w="2172" w:type="dxa"/>
-            <w:vAlign w:val="center"/>
-          </w:tcPr>
-          <w:p>
-            <w:pPr>
-              <w:jc w:val="center"/>
-            </w:pPr>
-          </w:p>
-          <w:p>
-            <w:pPr>
-              <w:jc w:val="center"/>
-            </w:pPr>
-            <w:r>
-              <w:t>Worst Case</w:t>
-            </w:r>
-          </w:p>
-        </w:tc>
-        <w:tc>
-          <w:tcPr>
-            <w:tcW w:w="732" w:type="dxa"/>
-            <w:vAlign w:val="center"/>
-          </w:tcPr>
-          <w:p>
-            <w:pPr>
-              <w:jc w:val="center"/>
-            </w:pPr>
-          </w:p>
-        </w:tc>
-        <w:tc>
-          <w:tcPr>
-            <w:tcW w:w="1296" w:type="dxa"/>
-            <w:vAlign w:val="center"/>
-          </w:tcPr>
-          <w:p>
-            <w:pPr>
-              <w:jc w:val="center"/>
-            </w:pPr>
-            <w:r>
-              <w:t>We traverse only one of the bags</w:t>
-            </w:r>
-            <w:r>
-              <w:t xml:space="preserve"> (</w:t>
-            </w:r>
-            <w:r>
-              <w:t>O(</w:t>
-            </w:r>
-            <w:r>
-              <w:t>n</w:t>
-            </w:r>
-            <w:r>
-              <w:t>) work</w:t>
-            </w:r>
-            <w:r>
-              <w:t>)</w:t>
-            </w:r>
-            <w:r>
-              <w:t xml:space="preserve">, the frequency of the item is </w:t>
-            </w:r>
-            <w:r>
-              <w:t>considered</w:t>
-            </w:r>
-            <w:r>
-              <w:t xml:space="preserve"> when updating both </w:t>
+        <w:tc>
+          <w:tcPr>
+            <w:tcW w:w="1102" w:type="dxa"/>
+          </w:tcPr>
+          <w:p>
+            <w:r>
+              <w:t>Worst case</w:t>
+            </w:r>
+          </w:p>
+        </w:tc>
+        <w:tc>
+          <w:tcPr>
+            <w:tcW w:w="1308" w:type="dxa"/>
+          </w:tcPr>
+          <w:p>
+            <w:r>
+              <w:rPr>
+                <w:b/>
+                <w:bCs/>
+                <w:u w:val="single"/>
+              </w:rPr>
+              <w:t>O(n)</w:t>
+            </w:r>
+            <w:r>
+              <w:t xml:space="preserve"> for both cases because we would go through each individual node or index</w:t>
+            </w:r>
+          </w:p>
+        </w:tc>
+        <w:tc>
+          <w:tcPr>
+            <w:tcW w:w="1543" w:type="dxa"/>
+          </w:tcPr>
+          <w:p>
+            <w:r>
+              <w:t xml:space="preserve">We traverse only one of the bags (O(n) work), the frequency of the item is considered when updating both </w:t>
             </w:r>
             <w:proofErr w:type="spellStart"/>
             <w:r>
@@ -775,19 +1089,7 @@
             </w:r>
             <w:proofErr w:type="spellEnd"/>
             <w:r>
-              <w:t xml:space="preserve"> and </w:t>
-            </w:r>
-            <w:r>
-              <w:t>the bags</w:t>
-            </w:r>
-            <w:r>
-              <w:t xml:space="preserve"> themselves</w:t>
-            </w:r>
-            <w:r>
-              <w:t xml:space="preserve"> (</w:t>
-            </w:r>
-            <w:r>
-              <w:t>O(1*</w:t>
+              <w:t xml:space="preserve"> and the bags themselves (O(1*</w:t>
             </w:r>
             <w:proofErr w:type="spellStart"/>
             <w:r>
@@ -796,13 +1098,7 @@
             <w:proofErr w:type="spellEnd"/>
             <w:proofErr w:type="gramStart"/>
             <w:r>
-              <w:t>)</w:t>
-            </w:r>
-            <w:r>
-              <w:t>)</w:t>
-            </w:r>
-            <w:r>
-              <w:t>+(</w:t>
+              <w:t>))+(</w:t>
             </w:r>
             <w:proofErr w:type="gramEnd"/>
             <w:r>
@@ -814,13 +1110,11 @@
             </w:r>
             <w:proofErr w:type="spellEnd"/>
             <w:r>
-              <w:t>)</w:t>
-            </w:r>
-            <w:r>
-              <w:t>.</w:t>
-            </w:r>
-            <w:r>
-              <w:t xml:space="preserve"> The result frequency is always &lt;= n, so absolute worst case we’re dealing with </w:t>
+              <w:t xml:space="preserve">). The result frequency is </w:t>
+            </w:r>
+            <w:r>
+              <w:lastRenderedPageBreak/>
+              <w:t xml:space="preserve">always &lt;= n, so absolute worst case we’re dealing with </w:t>
             </w:r>
             <w:proofErr w:type="gramStart"/>
             <w:r>
@@ -828,105 +1122,88 @@
             </w:r>
             <w:proofErr w:type="gramEnd"/>
             <w:r>
-              <w:t xml:space="preserve">n + n + n), </w:t>
-            </w:r>
-            <w:r>
-              <w:t>Therefor</w:t>
-            </w:r>
-            <w:r>
-              <w:t>e,</w:t>
-            </w:r>
-            <w:r>
-              <w:t xml:space="preserve"> </w:t>
-            </w:r>
-            <w:r>
-              <w:t xml:space="preserve">our total time complexity is </w:t>
-            </w:r>
-            <w:r>
+              <w:t xml:space="preserve">n + n + n), Therefore, our total time complexity is O(3n), or </w:t>
+            </w:r>
+            <w:r>
+              <w:rPr>
+                <w:b/>
+                <w:bCs/>
+                <w:u w:val="single"/>
+              </w:rPr>
+              <w:t>O(n)</w:t>
+            </w:r>
+          </w:p>
+        </w:tc>
+        <w:tc>
+          <w:tcPr>
+            <w:tcW w:w="1368" w:type="dxa"/>
+          </w:tcPr>
+          <w:p>
+            <w:proofErr w:type="gramStart"/>
+            <w:r>
+              <w:rPr>
+                <w:b/>
+                <w:bCs/>
+                <w:u w:val="single"/>
+              </w:rPr>
+              <w:lastRenderedPageBreak/>
               <w:t>O(</w:t>
             </w:r>
-            <w:r>
-              <w:t>3</w:t>
-            </w:r>
-            <w:r>
-              <w:t>n)</w:t>
-            </w:r>
-            <w:r>
-              <w:t xml:space="preserve">, or asymptotically </w:t>
-            </w:r>
+            <w:proofErr w:type="gramEnd"/>
             <w:r>
               <w:rPr>
                 <w:b/>
                 <w:bCs/>
                 <w:u w:val="single"/>
               </w:rPr>
+              <w:t>n × m).</w:t>
+            </w:r>
+            <w:r>
+              <w:t xml:space="preserve"> This is because for each element in one bag, the algorithm might have to search through </w:t>
+            </w:r>
+            <w:proofErr w:type="gramStart"/>
+            <w:r>
+              <w:t>all of</w:t>
+            </w:r>
+            <w:proofErr w:type="gramEnd"/>
+            <w:r>
+              <w:t xml:space="preserve"> the </w:t>
+            </w:r>
+            <w:proofErr w:type="gramStart"/>
+            <w:r>
+              <w:t>element</w:t>
+            </w:r>
+            <w:proofErr w:type="gramEnd"/>
+            <w:r>
+              <w:t xml:space="preserve"> in the other bag to find and remove matches.</w:t>
+            </w:r>
+          </w:p>
+        </w:tc>
+        <w:tc>
+          <w:tcPr>
+            <w:tcW w:w="1343" w:type="dxa"/>
+          </w:tcPr>
+          <w:p>
+            <w:r>
+              <w:rPr>
+                <w:b/>
+                <w:bCs/>
+                <w:u w:val="single"/>
+              </w:rPr>
               <w:t>O(n)</w:t>
             </w:r>
-          </w:p>
-        </w:tc>
-        <w:tc>
-          <w:tcPr>
-            <w:tcW w:w="1092" w:type="dxa"/>
-            <w:vAlign w:val="center"/>
-          </w:tcPr>
-          <w:p>
-            <w:pPr>
-              <w:jc w:val="center"/>
-            </w:pPr>
-          </w:p>
-        </w:tc>
-        <w:tc>
-          <w:tcPr>
-            <w:tcW w:w="1008" w:type="dxa"/>
-            <w:vAlign w:val="center"/>
-          </w:tcPr>
-          <w:p>
-            <w:pPr>
-              <w:jc w:val="center"/>
-            </w:pPr>
-          </w:p>
-        </w:tc>
-        <w:tc>
-          <w:tcPr>
-            <w:tcW w:w="1320" w:type="dxa"/>
-            <w:vAlign w:val="center"/>
-          </w:tcPr>
-          <w:p>
-            <w:pPr>
-              <w:jc w:val="center"/>
-            </w:pPr>
-            <w:r>
-              <w:t>We traverse the contents of one bag</w:t>
-            </w:r>
-            <w:r>
-              <w:t xml:space="preserve"> (</w:t>
-            </w:r>
-            <w:r>
-              <w:t>O(</w:t>
-            </w:r>
-            <w:r>
-              <w:t>n</w:t>
-            </w:r>
-            <w:r>
-              <w:t>) work</w:t>
-            </w:r>
-            <w:r>
-              <w:t>)</w:t>
-            </w:r>
-            <w:r>
-              <w:t xml:space="preserve"> for every 1 item in the other bag.</w:t>
-            </w:r>
-            <w:r>
-              <w:t xml:space="preserve"> (</w:t>
-            </w:r>
-            <w:r>
-              <w:t>O(n) work</w:t>
-            </w:r>
-            <w:r>
-              <w:t>). In total, we do</w:t>
-            </w:r>
-            <w:r>
-              <w:t xml:space="preserve"> </w:t>
+            <w:r>
+              <w:t xml:space="preserve"> for both cases because we would go through each individual node or index</w:t>
+            </w:r>
+          </w:p>
+        </w:tc>
+        <w:tc>
+          <w:tcPr>
+            <w:tcW w:w="1701" w:type="dxa"/>
+          </w:tcPr>
+          <w:p>
+            <w:r>
+              <w:t xml:space="preserve">We traverse every entry in one bag for every entry in another bag, giving us </w:t>
             </w:r>
             <w:r>
               <w:rPr>
@@ -953,20 +1230,50 @@
               </w:rPr>
               <w:t>)</w:t>
             </w:r>
-            <w:r>
-              <w:t xml:space="preserve"> work</w:t>
-            </w:r>
-          </w:p>
-        </w:tc>
-        <w:tc>
-          <w:tcPr>
-            <w:tcW w:w="960" w:type="dxa"/>
-            <w:vAlign w:val="center"/>
-          </w:tcPr>
-          <w:p>
-            <w:pPr>
-              <w:jc w:val="center"/>
-            </w:pPr>
+          </w:p>
+        </w:tc>
+        <w:tc>
+          <w:tcPr>
+            <w:tcW w:w="1530" w:type="dxa"/>
+          </w:tcPr>
+          <w:p>
+            <w:proofErr w:type="gramStart"/>
+            <w:r>
+              <w:rPr>
+                <w:b/>
+                <w:bCs/>
+                <w:u w:val="single"/>
+              </w:rPr>
+              <w:t>O(</w:t>
+            </w:r>
+            <w:proofErr w:type="gramEnd"/>
+            <w:r>
+              <w:rPr>
+                <w:b/>
+                <w:bCs/>
+                <w:u w:val="single"/>
+              </w:rPr>
+              <w:t>n × m).</w:t>
+            </w:r>
+            <w:r>
+              <w:t xml:space="preserve"> This is because for each element in one bag, the algorithm might have to search through </w:t>
+            </w:r>
+            <w:proofErr w:type="gramStart"/>
+            <w:r>
+              <w:t>all of</w:t>
+            </w:r>
+            <w:proofErr w:type="gramEnd"/>
+            <w:r>
+              <w:t xml:space="preserve"> the </w:t>
+            </w:r>
+            <w:proofErr w:type="gramStart"/>
+            <w:r>
+              <w:t>element</w:t>
+            </w:r>
+            <w:proofErr w:type="gramEnd"/>
+            <w:r>
+              <w:t xml:space="preserve"> in the other bag to find and remove matches.</w:t>
+            </w:r>
           </w:p>
         </w:tc>
       </w:tr>
@@ -2168,7 +2475,6 @@
   <w:style w:type="character" w:default="1" w:styleId="DefaultParagraphFont">
     <w:name w:val="Default Paragraph Font"/>
     <w:uiPriority w:val="1"/>
-    <w:semiHidden/>
     <w:unhideWhenUsed/>
   </w:style>
   <w:style w:type="table" w:default="1" w:styleId="TableNormal">
@@ -2830,6 +3136,21 @@
 </file>
 
 <file path=customXml/item1.xml><?xml version="1.0" encoding="utf-8"?>
+<p:properties xmlns:p="http://schemas.microsoft.com/office/2006/metadata/properties" xmlns:xsi="http://www.w3.org/2001/XMLSchema-instance" xmlns:pc="http://schemas.microsoft.com/office/infopath/2007/PartnerControls">
+  <documentManagement/>
+</p:properties>
+</file>
+
+<file path=customXml/item2.xml><?xml version="1.0" encoding="utf-8"?>
+<?mso-contentType ?>
+<FormTemplates xmlns="http://schemas.microsoft.com/sharepoint/v3/contenttype/forms">
+  <Display>DocumentLibraryForm</Display>
+  <Edit>DocumentLibraryForm</Edit>
+  <New>DocumentLibraryForm</New>
+</FormTemplates>
+</file>
+
+<file path=customXml/item3.xml><?xml version="1.0" encoding="utf-8"?>
 <ct:contentTypeSchema xmlns:ct="http://schemas.microsoft.com/office/2006/metadata/contentType" xmlns:ma="http://schemas.microsoft.com/office/2006/metadata/properties/metaAttributes" ct:_="" ma:_="" ma:contentTypeName="Document" ma:contentTypeID="0x0101008309A16109BC0B4ABC32307EAD466516" ma:contentTypeVersion="5" ma:contentTypeDescription="Create a new document." ma:contentTypeScope="" ma:versionID="1e5d18e010ace3b01205a327f17b0b61">
   <xsd:schema xmlns:xsd="http://www.w3.org/2001/XMLSchema" xmlns:xs="http://www.w3.org/2001/XMLSchema" xmlns:p="http://schemas.microsoft.com/office/2006/metadata/properties" xmlns:ns3="794e10d0-ab54-4df8-b17f-68de234a1a91" targetNamespace="http://schemas.microsoft.com/office/2006/metadata/properties" ma:root="true" ma:fieldsID="1ee1e276ede066174e2e0ef4bd19c2a7" ns3:_="">
     <xsd:import namespace="794e10d0-ab54-4df8-b17f-68de234a1a91"/>
@@ -2979,22 +3300,24 @@
 </ct:contentTypeSchema>
 </file>
 
-<file path=customXml/item2.xml><?xml version="1.0" encoding="utf-8"?>
-<?mso-contentType ?>
-<FormTemplates xmlns="http://schemas.microsoft.com/sharepoint/v3/contenttype/forms">
-  <Display>DocumentLibraryForm</Display>
-  <Edit>DocumentLibraryForm</Edit>
-  <New>DocumentLibraryForm</New>
-</FormTemplates>
+<file path=customXml/itemProps1.xml><?xml version="1.0" encoding="utf-8"?>
+<ds:datastoreItem xmlns:ds="http://schemas.openxmlformats.org/officeDocument/2006/customXml" ds:itemID="{B47B56A8-8BF4-4440-8BE8-BEAD52461587}">
+  <ds:schemaRefs>
+    <ds:schemaRef ds:uri="http://schemas.microsoft.com/office/2006/metadata/properties"/>
+    <ds:schemaRef ds:uri="http://schemas.microsoft.com/office/infopath/2007/PartnerControls"/>
+  </ds:schemaRefs>
+</ds:datastoreItem>
 </file>
 
-<file path=customXml/item3.xml><?xml version="1.0" encoding="utf-8"?>
-<p:properties xmlns:p="http://schemas.microsoft.com/office/2006/metadata/properties" xmlns:xsi="http://www.w3.org/2001/XMLSchema-instance" xmlns:pc="http://schemas.microsoft.com/office/infopath/2007/PartnerControls">
-  <documentManagement/>
-</p:properties>
+<file path=customXml/itemProps2.xml><?xml version="1.0" encoding="utf-8"?>
+<ds:datastoreItem xmlns:ds="http://schemas.openxmlformats.org/officeDocument/2006/customXml" ds:itemID="{A2AF0D5B-9706-4F9D-A815-8FBBF3F8FF94}">
+  <ds:schemaRefs>
+    <ds:schemaRef ds:uri="http://schemas.microsoft.com/sharepoint/v3/contenttype/forms"/>
+  </ds:schemaRefs>
+</ds:datastoreItem>
 </file>
 
-<file path=customXml/itemProps1.xml><?xml version="1.0" encoding="utf-8"?>
+<file path=customXml/itemProps3.xml><?xml version="1.0" encoding="utf-8"?>
 <ds:datastoreItem xmlns:ds="http://schemas.openxmlformats.org/officeDocument/2006/customXml" ds:itemID="{B6D568AF-3D64-4873-A23A-3A7079A527FE}">
   <ds:schemaRefs>
     <ds:schemaRef ds:uri="http://schemas.microsoft.com/office/2006/metadata/contentType"/>
@@ -3010,21 +3333,4 @@
     <ds:schemaRef ds:uri="http://schemas.microsoft.com/internal/obd"/>
   </ds:schemaRefs>
 </ds:datastoreItem>
-</file>
-
-<file path=customXml/itemProps2.xml><?xml version="1.0" encoding="utf-8"?>
-<ds:datastoreItem xmlns:ds="http://schemas.openxmlformats.org/officeDocument/2006/customXml" ds:itemID="{A2AF0D5B-9706-4F9D-A815-8FBBF3F8FF94}">
-  <ds:schemaRefs>
-    <ds:schemaRef ds:uri="http://schemas.microsoft.com/sharepoint/v3/contenttype/forms"/>
-  </ds:schemaRefs>
-</ds:datastoreItem>
-</file>
-
-<file path=customXml/itemProps3.xml><?xml version="1.0" encoding="utf-8"?>
-<ds:datastoreItem xmlns:ds="http://schemas.openxmlformats.org/officeDocument/2006/customXml" ds:itemID="{B47B56A8-8BF4-4440-8BE8-BEAD52461587}">
-  <ds:schemaRefs>
-    <ds:schemaRef ds:uri="http://schemas.microsoft.com/office/2006/metadata/properties"/>
-    <ds:schemaRef ds:uri="http://schemas.microsoft.com/office/infopath/2007/PartnerControls"/>
-  </ds:schemaRefs>
-</ds:datastoreItem>
 </file>
</xml_diff>